<commit_message>
Team Name Added in Report
Signed-off-by: Jenny Pujara <jennypujara12@gmail.com>
</commit_message>
<xml_diff>
--- a/report/report.docx
+++ b/report/report.docx
@@ -594,61 +594,70 @@
       <w:pPr>
         <w:jc w:val="center"/>
       </w:pPr>
-    </w:p>
-    <w:p>
-      <w:pPr>
-        <w:jc w:val="center"/>
-      </w:pPr>
-    </w:p>
-    <w:p>
-      <w:pPr>
-        <w:jc w:val="center"/>
-        <w:rPr>
-          <w:sz w:val="24"/>
-          <w:szCs w:val="24"/>
-        </w:rPr>
-      </w:pPr>
-      <w:proofErr w:type="spellStart"/>
-      <w:r>
-        <w:rPr>
-          <w:sz w:val="24"/>
-          <w:szCs w:val="24"/>
-        </w:rPr>
-        <w:t>Khyatibahen</w:t>
-      </w:r>
-      <w:proofErr w:type="spellEnd"/>
-      <w:r>
-        <w:rPr>
-          <w:sz w:val="24"/>
-          <w:szCs w:val="24"/>
-        </w:rPr>
-        <w:t xml:space="preserve"> Chaudhary (40071098)</w:t>
-      </w:r>
-    </w:p>
-    <w:p>
-      <w:pPr>
-        <w:jc w:val="center"/>
-        <w:rPr>
-          <w:sz w:val="24"/>
-          <w:szCs w:val="24"/>
-        </w:rPr>
-      </w:pPr>
-      <w:r>
-        <w:rPr>
-          <w:sz w:val="24"/>
-          <w:szCs w:val="24"/>
-        </w:rPr>
-        <w:t xml:space="preserve">Jenny </w:t>
-      </w:r>
-      <w:r>
-        <w:rPr>
-          <w:sz w:val="24"/>
-          <w:szCs w:val="24"/>
-        </w:rPr>
-        <w:t>Mistry (400922</w:t>
+      <w:r>
+        <w:rPr>
+          <w:sz w:val="24"/>
+          <w:szCs w:val="24"/>
+        </w:rPr>
+        <w:t xml:space="preserve">Team : </w:t>
+      </w:r>
+      <w:r>
+        <w:rPr>
+          <w:sz w:val="24"/>
+          <w:szCs w:val="24"/>
+        </w:rPr>
+        <w:t>HA-G05</w:t>
       </w:r>
       <w:bookmarkStart w:id="1" w:name="_GoBack"/>
       <w:bookmarkEnd w:id="1"/>
+    </w:p>
+    <w:p>
+      <w:pPr>
+        <w:jc w:val="center"/>
+        <w:rPr>
+          <w:sz w:val="24"/>
+          <w:szCs w:val="24"/>
+        </w:rPr>
+      </w:pPr>
+      <w:proofErr w:type="spellStart"/>
+      <w:r>
+        <w:rPr>
+          <w:sz w:val="24"/>
+          <w:szCs w:val="24"/>
+        </w:rPr>
+        <w:t>Khyatibahen</w:t>
+      </w:r>
+      <w:proofErr w:type="spellEnd"/>
+      <w:r>
+        <w:rPr>
+          <w:sz w:val="24"/>
+          <w:szCs w:val="24"/>
+        </w:rPr>
+        <w:t xml:space="preserve"> Chaudhary (40071098)</w:t>
+      </w:r>
+    </w:p>
+    <w:p>
+      <w:pPr>
+        <w:jc w:val="center"/>
+        <w:rPr>
+          <w:sz w:val="24"/>
+          <w:szCs w:val="24"/>
+        </w:rPr>
+      </w:pPr>
+      <w:r>
+        <w:rPr>
+          <w:sz w:val="24"/>
+          <w:szCs w:val="24"/>
+        </w:rPr>
+        <w:t xml:space="preserve">Jenny </w:t>
+      </w:r>
+      <w:r>
+        <w:rPr>
+          <w:sz w:val="24"/>
+          <w:szCs w:val="24"/>
+        </w:rPr>
+        <w:t>Mistry (400922</w:t>
+      </w:r>
       <w:r>
         <w:rPr>
           <w:sz w:val="24"/>
@@ -2939,7 +2948,7 @@
 </file>
 
 <file path=customXml/itemProps1.xml><?xml version="1.0" encoding="utf-8"?>
-<ds:datastoreItem xmlns:ds="http://schemas.openxmlformats.org/officeDocument/2006/customXml" ds:itemID="{8EF09FF9-9910-4ECE-B09C-1ABD1AA8A384}">
+<ds:datastoreItem xmlns:ds="http://schemas.openxmlformats.org/officeDocument/2006/customXml" ds:itemID="{D935657C-A635-4FF8-BB09-1E44174AF084}">
   <ds:schemaRefs>
     <ds:schemaRef ds:uri="http://schemas.openxmlformats.org/officeDocument/2006/bibliography"/>
   </ds:schemaRefs>

</xml_diff>